<commit_message>
:feat: update to latest
</commit_message>
<xml_diff>
--- a/doc/Design_pattern.docx
+++ b/doc/Design_pattern.docx
@@ -776,10 +776,10 @@
           <w:b w:val="0"/>
         </w:rPr>
       </w:pPr>
-      <w:bookmarkStart w:id="38" w:name="_Toc24141494"/>
-      <w:bookmarkStart w:id="39" w:name="_Toc58487481"/>
-      <w:bookmarkStart w:id="40" w:name="_Toc58487537"/>
-      <w:bookmarkStart w:id="41" w:name="_Toc102023242"/>
+      <w:bookmarkStart w:id="38" w:name="_Toc102023242"/>
+      <w:bookmarkStart w:id="39" w:name="_Toc24141494"/>
+      <w:bookmarkStart w:id="40" w:name="_Toc58487481"/>
+      <w:bookmarkStart w:id="41" w:name="_Toc58487537"/>
       <w:r>
         <w:rPr>
           <w:rFonts w:cstheme="majorHAnsi"/>
@@ -788,7 +788,7 @@
         <w:lastRenderedPageBreak/>
         <w:t>VIETNAM GENERAL CONFEDERATION OF LABOUR</w:t>
       </w:r>
-      <w:bookmarkEnd w:id="41"/>
+      <w:bookmarkEnd w:id="38"/>
     </w:p>
     <w:p>
       <w:pPr>
@@ -1384,9 +1384,9 @@
         <w:lastRenderedPageBreak/>
         <w:t>Appreciation Letter</w:t>
       </w:r>
-      <w:bookmarkEnd w:id="38"/>
       <w:bookmarkEnd w:id="39"/>
       <w:bookmarkEnd w:id="40"/>
+      <w:bookmarkEnd w:id="41"/>
       <w:bookmarkEnd w:id="49"/>
     </w:p>
     <w:p>
@@ -3103,8 +3103,6 @@
           <w:rFonts w:asciiTheme="majorHAnsi" w:hAnsiTheme="majorHAnsi" w:cstheme="majorHAnsi"/>
         </w:rPr>
       </w:pPr>
-      <w:bookmarkStart w:id="69" w:name="_GoBack"/>
-      <w:bookmarkEnd w:id="69"/>
     </w:p>
     <w:p>
       <w:pPr>
@@ -3143,10 +3141,10 @@
           <w:rFonts w:asciiTheme="majorHAnsi" w:hAnsiTheme="majorHAnsi" w:cstheme="majorHAnsi"/>
         </w:rPr>
       </w:pPr>
-      <w:bookmarkStart w:id="70" w:name="_Toc24141500"/>
-      <w:bookmarkStart w:id="71" w:name="_Toc58487486"/>
-      <w:bookmarkStart w:id="72" w:name="_Toc58487542"/>
-      <w:bookmarkStart w:id="73" w:name="_Toc102023255"/>
+      <w:bookmarkStart w:id="69" w:name="_Toc24141500"/>
+      <w:bookmarkStart w:id="70" w:name="_Toc58487486"/>
+      <w:bookmarkStart w:id="71" w:name="_Toc58487542"/>
+      <w:bookmarkStart w:id="72" w:name="_Toc102023255"/>
       <w:r>
         <w:rPr>
           <w:rFonts w:asciiTheme="majorHAnsi" w:hAnsiTheme="majorHAnsi" w:cstheme="majorHAnsi"/>
@@ -3160,10 +3158,10 @@
         </w:rPr>
         <w:t>CONTENTS</w:t>
       </w:r>
+      <w:bookmarkEnd w:id="69"/>
       <w:bookmarkEnd w:id="70"/>
       <w:bookmarkEnd w:id="71"/>
       <w:bookmarkEnd w:id="72"/>
-      <w:bookmarkEnd w:id="73"/>
     </w:p>
     <w:p>
       <w:pPr>
@@ -7996,10 +7994,10 @@
         </w:rPr>
         <w:br w:type="page"/>
       </w:r>
-      <w:bookmarkStart w:id="74" w:name="_Toc24141501"/>
-      <w:bookmarkStart w:id="75" w:name="_Toc58487487"/>
-      <w:bookmarkStart w:id="76" w:name="_Toc58487543"/>
-      <w:bookmarkStart w:id="77" w:name="_Toc102023256"/>
+      <w:bookmarkStart w:id="73" w:name="_Toc24141501"/>
+      <w:bookmarkStart w:id="74" w:name="_Toc58487487"/>
+      <w:bookmarkStart w:id="75" w:name="_Toc58487543"/>
+      <w:bookmarkStart w:id="76" w:name="_Toc102023256"/>
       <w:r>
         <w:rPr>
           <w:rFonts w:asciiTheme="majorHAnsi" w:hAnsiTheme="majorHAnsi" w:cstheme="majorHAnsi"/>
@@ -8009,10 +8007,10 @@
         <w:lastRenderedPageBreak/>
         <w:t>LIST OFTABLES AND ILLUSTRATIONS</w:t>
       </w:r>
+      <w:bookmarkEnd w:id="73"/>
       <w:bookmarkEnd w:id="74"/>
       <w:bookmarkEnd w:id="75"/>
       <w:bookmarkEnd w:id="76"/>
-      <w:bookmarkEnd w:id="77"/>
     </w:p>
     <w:p>
       <w:pPr>
@@ -8029,10 +8027,10 @@
           <w:szCs w:val="22"/>
         </w:rPr>
       </w:pPr>
-      <w:bookmarkStart w:id="78" w:name="_Toc24141502"/>
-      <w:bookmarkStart w:id="79" w:name="_Toc58487488"/>
-      <w:bookmarkStart w:id="80" w:name="_Toc58487544"/>
-      <w:bookmarkStart w:id="81" w:name="_Toc102023257"/>
+      <w:bookmarkStart w:id="77" w:name="_Toc24141502"/>
+      <w:bookmarkStart w:id="78" w:name="_Toc58487488"/>
+      <w:bookmarkStart w:id="79" w:name="_Toc58487544"/>
+      <w:bookmarkStart w:id="80" w:name="_Toc102023257"/>
       <w:r>
         <w:rPr>
           <w:rFonts w:asciiTheme="majorHAnsi" w:hAnsiTheme="majorHAnsi" w:cstheme="majorHAnsi"/>
@@ -8041,10 +8039,10 @@
         </w:rPr>
         <w:t>LIST OF ILLUSTRATION</w:t>
       </w:r>
+      <w:bookmarkEnd w:id="77"/>
       <w:bookmarkEnd w:id="78"/>
       <w:bookmarkEnd w:id="79"/>
       <w:bookmarkEnd w:id="80"/>
-      <w:bookmarkEnd w:id="81"/>
       <w:r>
         <w:rPr>
           <w:rFonts w:asciiTheme="majorHAnsi" w:hAnsiTheme="majorHAnsi" w:cstheme="majorHAnsi"/>
@@ -9287,7 +9285,7 @@
           <w:szCs w:val="32"/>
         </w:rPr>
       </w:pPr>
-      <w:bookmarkStart w:id="82" w:name="_Toc24141504"/>
+      <w:bookmarkStart w:id="81" w:name="_Toc24141504"/>
       <w:r>
         <w:rPr>
           <w:rFonts w:asciiTheme="majorHAnsi" w:hAnsiTheme="majorHAnsi" w:cstheme="majorHAnsi"/>
@@ -9302,9 +9300,9 @@
           <w:rFonts w:cstheme="majorHAnsi"/>
         </w:rPr>
       </w:pPr>
-      <w:bookmarkStart w:id="83" w:name="_Toc58487490"/>
-      <w:bookmarkStart w:id="84" w:name="_Toc58487546"/>
-      <w:bookmarkStart w:id="85" w:name="_Toc102023258"/>
+      <w:bookmarkStart w:id="82" w:name="_Toc58487490"/>
+      <w:bookmarkStart w:id="83" w:name="_Toc58487546"/>
+      <w:bookmarkStart w:id="84" w:name="_Toc102023258"/>
       <w:r>
         <w:rPr>
           <w:rFonts w:cstheme="majorHAnsi"/>
@@ -9318,22 +9316,22 @@
         </w:rPr>
         <w:t xml:space="preserve">- </w:t>
       </w:r>
+      <w:bookmarkEnd w:id="81"/>
       <w:bookmarkEnd w:id="82"/>
       <w:bookmarkEnd w:id="83"/>
+      <w:r>
+        <w:rPr>
+          <w:rFonts w:cstheme="majorHAnsi"/>
+        </w:rPr>
+        <w:t>RENAME METHOD</w:t>
+      </w:r>
+      <w:r>
+        <w:rPr>
+          <w:rFonts w:cstheme="majorHAnsi"/>
+        </w:rPr>
+        <w:t>S (FUNCTIONS)</w:t>
+      </w:r>
       <w:bookmarkEnd w:id="84"/>
-      <w:r>
-        <w:rPr>
-          <w:rFonts w:cstheme="majorHAnsi"/>
-        </w:rPr>
-        <w:t>RENAME METHOD</w:t>
-      </w:r>
-      <w:r>
-        <w:rPr>
-          <w:rFonts w:cstheme="majorHAnsi"/>
-        </w:rPr>
-        <w:t>S (FUNCTIONS)</w:t>
-      </w:r>
-      <w:bookmarkEnd w:id="85"/>
     </w:p>
     <w:p>
       <w:pPr>
@@ -9349,10 +9347,10 @@
           <w:sz w:val="28"/>
         </w:rPr>
       </w:pPr>
-      <w:bookmarkStart w:id="86" w:name="_Toc24141505"/>
-      <w:bookmarkStart w:id="87" w:name="_Toc58487491"/>
-      <w:bookmarkStart w:id="88" w:name="_Toc58487547"/>
-      <w:bookmarkStart w:id="89" w:name="_Toc102023259"/>
+      <w:bookmarkStart w:id="85" w:name="_Toc24141505"/>
+      <w:bookmarkStart w:id="86" w:name="_Toc58487491"/>
+      <w:bookmarkStart w:id="87" w:name="_Toc58487547"/>
+      <w:bookmarkStart w:id="88" w:name="_Toc102023259"/>
       <w:r>
         <w:rPr>
           <w:rFonts w:cstheme="majorHAnsi"/>
@@ -9369,13 +9367,13 @@
         </w:rPr>
         <w:t>:</w:t>
       </w:r>
-      <w:bookmarkStart w:id="90" w:name="_Toc24141506"/>
-      <w:bookmarkStart w:id="91" w:name="_Toc58487492"/>
-      <w:bookmarkStart w:id="92" w:name="_Toc58487548"/>
+      <w:bookmarkStart w:id="89" w:name="_Toc24141506"/>
+      <w:bookmarkStart w:id="90" w:name="_Toc58487492"/>
+      <w:bookmarkStart w:id="91" w:name="_Toc58487548"/>
+      <w:bookmarkEnd w:id="85"/>
       <w:bookmarkEnd w:id="86"/>
       <w:bookmarkEnd w:id="87"/>
       <w:bookmarkEnd w:id="88"/>
-      <w:bookmarkEnd w:id="89"/>
     </w:p>
     <w:p>
       <w:pPr>
@@ -9589,7 +9587,7 @@
           <w:sz w:val="28"/>
         </w:rPr>
       </w:pPr>
-      <w:bookmarkStart w:id="93" w:name="_Toc102023260"/>
+      <w:bookmarkStart w:id="92" w:name="_Toc102023260"/>
       <w:r>
         <w:rPr>
           <w:rFonts w:cstheme="majorHAnsi"/>
@@ -9606,9 +9604,9 @@
         </w:rPr>
         <w:t xml:space="preserve"> </w:t>
       </w:r>
+      <w:bookmarkEnd w:id="89"/>
       <w:bookmarkEnd w:id="90"/>
       <w:bookmarkEnd w:id="91"/>
-      <w:bookmarkEnd w:id="92"/>
       <w:r>
         <w:rPr>
           <w:rFonts w:cstheme="majorHAnsi"/>
@@ -9633,7 +9631,7 @@
         </w:rPr>
         <w:t>:</w:t>
       </w:r>
-      <w:bookmarkEnd w:id="93"/>
+      <w:bookmarkEnd w:id="92"/>
     </w:p>
     <w:p>
       <w:pPr>
@@ -9938,7 +9936,7 @@
           <w:sz w:val="28"/>
         </w:rPr>
       </w:pPr>
-      <w:bookmarkStart w:id="94" w:name="_Toc102023261"/>
+      <w:bookmarkStart w:id="93" w:name="_Toc102023261"/>
       <w:r>
         <w:rPr>
           <w:rFonts w:cstheme="majorHAnsi"/>
@@ -9947,7 +9945,7 @@
         </w:rPr>
         <w:t>Mechanics – How to rename?</w:t>
       </w:r>
-      <w:bookmarkEnd w:id="94"/>
+      <w:bookmarkEnd w:id="93"/>
     </w:p>
     <w:p>
       <w:pPr>
@@ -10059,7 +10057,7 @@
         </w:rPr>
         <w:t xml:space="preserve"> </w:t>
       </w:r>
-      <w:bookmarkStart w:id="95" w:name="_Toc102023262"/>
+      <w:bookmarkStart w:id="94" w:name="_Toc102023262"/>
       <w:r>
         <w:rPr>
           <w:rFonts w:cstheme="majorHAnsi"/>
@@ -10068,7 +10066,7 @@
         </w:rPr>
         <w:t>Implementation:</w:t>
       </w:r>
-      <w:bookmarkEnd w:id="95"/>
+      <w:bookmarkEnd w:id="94"/>
     </w:p>
     <w:p>
       <w:pPr>
@@ -10760,6 +10758,37 @@
           <w:rFonts w:asciiTheme="majorHAnsi" w:hAnsiTheme="majorHAnsi" w:cstheme="majorHAnsi"/>
         </w:rPr>
         <w:tab/>
+      </w:r>
+    </w:p>
+    <w:p>
+      <w:pPr>
+        <w:ind w:firstLine="450"/>
+        <w:rPr>
+          <w:rFonts w:asciiTheme="majorHAnsi" w:hAnsiTheme="majorHAnsi" w:cstheme="majorHAnsi"/>
+        </w:rPr>
+      </w:pPr>
+    </w:p>
+    <w:p>
+      <w:pPr>
+        <w:ind w:firstLine="450"/>
+        <w:rPr>
+          <w:rFonts w:asciiTheme="majorHAnsi" w:hAnsiTheme="majorHAnsi" w:cstheme="majorHAnsi"/>
+        </w:rPr>
+      </w:pPr>
+    </w:p>
+    <w:p>
+      <w:pPr>
+        <w:ind w:firstLine="450"/>
+        <w:rPr>
+          <w:rFonts w:asciiTheme="majorHAnsi" w:hAnsiTheme="majorHAnsi" w:cstheme="majorHAnsi"/>
+        </w:rPr>
+      </w:pPr>
+      <w:bookmarkStart w:id="95" w:name="_GoBack"/>
+      <w:bookmarkEnd w:id="95"/>
+      <w:r>
+        <w:rPr>
+          <w:rFonts w:asciiTheme="majorHAnsi" w:hAnsiTheme="majorHAnsi" w:cstheme="majorHAnsi"/>
+        </w:rPr>
         <w:t>Frist,</w:t>
       </w:r>
       <w:r>
@@ -11672,8 +11701,8 @@
           <w:sz w:val="28"/>
         </w:rPr>
       </w:pPr>
-      <w:bookmarkStart w:id="114" w:name="_Toc24141519"/>
-      <w:bookmarkStart w:id="115" w:name="_Toc102023268"/>
+      <w:bookmarkStart w:id="114" w:name="_Toc102023268"/>
+      <w:bookmarkStart w:id="115" w:name="_Toc24141519"/>
       <w:r>
         <w:rPr>
           <w:rFonts w:cstheme="majorHAnsi"/>
@@ -11690,7 +11719,7 @@
         </w:rPr>
         <w:t>.1 Problems</w:t>
       </w:r>
-      <w:bookmarkEnd w:id="115"/>
+      <w:bookmarkEnd w:id="114"/>
     </w:p>
     <w:p>
       <w:pPr>
@@ -12286,9 +12315,9 @@
           <w:color w:val="auto"/>
         </w:rPr>
       </w:pPr>
-      <w:bookmarkStart w:id="118" w:name="_Toc58487521"/>
-      <w:bookmarkStart w:id="119" w:name="_Toc58487577"/>
-      <w:bookmarkStart w:id="120" w:name="_Toc102023271"/>
+      <w:bookmarkStart w:id="118" w:name="_Toc102023271"/>
+      <w:bookmarkStart w:id="119" w:name="_Toc58487521"/>
+      <w:bookmarkStart w:id="120" w:name="_Toc58487577"/>
       <w:r>
         <w:rPr>
           <w:rFonts w:ascii="Times New Roman" w:hAnsi="Times New Roman" w:cs="Times New Roman"/>
@@ -12304,7 +12333,7 @@
         </w:rPr>
         <w:t>PARAMETERIZE METHOD</w:t>
       </w:r>
-      <w:bookmarkEnd w:id="120"/>
+      <w:bookmarkEnd w:id="118"/>
     </w:p>
     <w:p>
       <w:pPr>
@@ -12623,27 +12652,14 @@
       <w:r>
         <w:t xml:space="preserve">Figure </w:t>
       </w:r>
-      <w:r>
-        <w:fldChar w:fldCharType="begin"/>
-      </w:r>
-      <w:r>
-        <w:instrText xml:space="preserve"> SEQ Figure \* ARABIC </w:instrText>
-      </w:r>
-      <w:r>
-        <w:fldChar w:fldCharType="separate"/>
-      </w:r>
-      <w:r>
-        <w:rPr>
-          <w:noProof/>
-        </w:rPr>
-        <w:t>2</w:t>
-      </w:r>
-      <w:r>
-        <w:rPr>
-          <w:noProof/>
-        </w:rPr>
-        <w:fldChar w:fldCharType="end"/>
-      </w:r>
+      <w:fldSimple w:instr=" SEQ Figure \* ARABIC ">
+        <w:r>
+          <w:rPr>
+            <w:noProof/>
+          </w:rPr>
+          <w:t>2</w:t>
+        </w:r>
+      </w:fldSimple>
       <w:r>
         <w:t>: An example solution for parameterize method</w:t>
       </w:r>
@@ -12911,27 +12927,14 @@
       <w:r>
         <w:t xml:space="preserve">Figure </w:t>
       </w:r>
-      <w:r>
-        <w:fldChar w:fldCharType="begin"/>
-      </w:r>
-      <w:r>
-        <w:instrText xml:space="preserve"> SEQ Figure \* ARABIC </w:instrText>
-      </w:r>
-      <w:r>
-        <w:fldChar w:fldCharType="separate"/>
-      </w:r>
-      <w:r>
-        <w:rPr>
-          <w:noProof/>
-        </w:rPr>
-        <w:t>3</w:t>
-      </w:r>
-      <w:r>
-        <w:rPr>
-          <w:noProof/>
-        </w:rPr>
-        <w:fldChar w:fldCharType="end"/>
-      </w:r>
+      <w:fldSimple w:instr=" SEQ Figure \* ARABIC ">
+        <w:r>
+          <w:rPr>
+            <w:noProof/>
+          </w:rPr>
+          <w:t>3</w:t>
+        </w:r>
+      </w:fldSimple>
       <w:r>
         <w:t>: An example method that split into parts and depending on parameter</w:t>
       </w:r>
@@ -13306,27 +13309,14 @@
       <w:r>
         <w:t xml:space="preserve">Figure </w:t>
       </w:r>
-      <w:r>
-        <w:fldChar w:fldCharType="begin"/>
-      </w:r>
-      <w:r>
-        <w:instrText xml:space="preserve"> SEQ Figure \* ARABIC </w:instrText>
-      </w:r>
-      <w:r>
-        <w:fldChar w:fldCharType="separate"/>
-      </w:r>
-      <w:r>
-        <w:rPr>
-          <w:noProof/>
-        </w:rPr>
-        <w:t>4</w:t>
-      </w:r>
-      <w:r>
-        <w:rPr>
-          <w:noProof/>
-        </w:rPr>
-        <w:fldChar w:fldCharType="end"/>
-      </w:r>
+      <w:fldSimple w:instr=" SEQ Figure \* ARABIC ">
+        <w:r>
+          <w:rPr>
+            <w:noProof/>
+          </w:rPr>
+          <w:t>4</w:t>
+        </w:r>
+      </w:fldSimple>
       <w:r>
         <w:t>: An example of passing object values as parameter</w:t>
       </w:r>
@@ -13760,27 +13750,14 @@
       <w:r>
         <w:t xml:space="preserve">Figure </w:t>
       </w:r>
-      <w:r>
-        <w:fldChar w:fldCharType="begin"/>
-      </w:r>
-      <w:r>
-        <w:instrText xml:space="preserve"> SEQ Figure \* ARABIC </w:instrText>
-      </w:r>
-      <w:r>
-        <w:fldChar w:fldCharType="separate"/>
-      </w:r>
-      <w:r>
-        <w:rPr>
-          <w:noProof/>
-        </w:rPr>
-        <w:t>5</w:t>
-      </w:r>
-      <w:r>
-        <w:rPr>
-          <w:noProof/>
-        </w:rPr>
-        <w:fldChar w:fldCharType="end"/>
-      </w:r>
+      <w:fldSimple w:instr=" SEQ Figure \* ARABIC ">
+        <w:r>
+          <w:rPr>
+            <w:noProof/>
+          </w:rPr>
+          <w:t>5</w:t>
+        </w:r>
+      </w:fldSimple>
       <w:r>
         <w:t>: An example of query method passing result as parameter to another method</w:t>
       </w:r>
@@ -13914,27 +13891,14 @@
       <w:r>
         <w:t xml:space="preserve">Figure </w:t>
       </w:r>
-      <w:r>
-        <w:fldChar w:fldCharType="begin"/>
-      </w:r>
-      <w:r>
-        <w:instrText xml:space="preserve"> SEQ Figure \* ARABIC </w:instrText>
-      </w:r>
-      <w:r>
-        <w:fldChar w:fldCharType="separate"/>
-      </w:r>
-      <w:r>
-        <w:rPr>
-          <w:noProof/>
-        </w:rPr>
-        <w:t>6</w:t>
-      </w:r>
-      <w:r>
-        <w:rPr>
-          <w:noProof/>
-        </w:rPr>
-        <w:fldChar w:fldCharType="end"/>
-      </w:r>
+      <w:fldSimple w:instr=" SEQ Figure \* ARABIC ">
+        <w:r>
+          <w:rPr>
+            <w:noProof/>
+          </w:rPr>
+          <w:t>6</w:t>
+        </w:r>
+      </w:fldSimple>
       <w:r>
         <w:t>: A solution for Replace Parameter with Method Call</w:t>
       </w:r>
@@ -14213,27 +14177,14 @@
       <w:r>
         <w:t xml:space="preserve">Figure </w:t>
       </w:r>
-      <w:r>
-        <w:fldChar w:fldCharType="begin"/>
-      </w:r>
-      <w:r>
-        <w:instrText xml:space="preserve"> SEQ Figure \* ARABIC </w:instrText>
-      </w:r>
-      <w:r>
-        <w:fldChar w:fldCharType="separate"/>
-      </w:r>
-      <w:r>
-        <w:rPr>
-          <w:noProof/>
-        </w:rPr>
-        <w:t>7</w:t>
-      </w:r>
-      <w:r>
-        <w:rPr>
-          <w:noProof/>
-        </w:rPr>
-        <w:fldChar w:fldCharType="end"/>
-      </w:r>
+      <w:fldSimple w:instr=" SEQ Figure \* ARABIC ">
+        <w:r>
+          <w:rPr>
+            <w:noProof/>
+          </w:rPr>
+          <w:t>7</w:t>
+        </w:r>
+      </w:fldSimple>
       <w:r>
         <w:t>: An example of group of parameters that go together</w:t>
       </w:r>
@@ -14326,27 +14277,14 @@
       <w:r>
         <w:t xml:space="preserve">Figure </w:t>
       </w:r>
-      <w:r>
-        <w:fldChar w:fldCharType="begin"/>
-      </w:r>
-      <w:r>
-        <w:instrText xml:space="preserve"> SEQ Figure \* ARABIC </w:instrText>
-      </w:r>
-      <w:r>
-        <w:fldChar w:fldCharType="separate"/>
-      </w:r>
-      <w:r>
-        <w:rPr>
-          <w:noProof/>
-        </w:rPr>
-        <w:t>8</w:t>
-      </w:r>
-      <w:r>
-        <w:rPr>
-          <w:noProof/>
-        </w:rPr>
-        <w:fldChar w:fldCharType="end"/>
-      </w:r>
+      <w:fldSimple w:instr=" SEQ Figure \* ARABIC ">
+        <w:r>
+          <w:rPr>
+            <w:noProof/>
+          </w:rPr>
+          <w:t>8</w:t>
+        </w:r>
+      </w:fldSimple>
       <w:r>
         <w:t>: Solution with Introduce Parameter Object</w:t>
       </w:r>
@@ -14517,9 +14455,9 @@
         <w:lastRenderedPageBreak/>
         <w:t>REFERENCES</w:t>
       </w:r>
-      <w:bookmarkEnd w:id="114"/>
-      <w:bookmarkEnd w:id="118"/>
+      <w:bookmarkEnd w:id="115"/>
       <w:bookmarkEnd w:id="119"/>
+      <w:bookmarkEnd w:id="120"/>
       <w:bookmarkEnd w:id="145"/>
     </w:p>
     <w:p>
@@ -14738,7 +14676,7 @@
       <w:rPr>
         <w:noProof/>
       </w:rPr>
-      <w:t>15</w:t>
+      <w:t>7</w:t>
     </w:r>
     <w:r>
       <w:rPr>
@@ -14779,7 +14717,7 @@
         <v:path o:extrusionok="f" gradientshapeok="t" o:connecttype="rect"/>
         <o:lock v:ext="edit" aspectratio="t"/>
       </v:shapetype>
-      <v:shape id="_x0000_i1032" type="#_x0000_t75" style="width:11.25pt;height:11.25pt" o:bullet="t">
+      <v:shape id="_x0000_i1028" type="#_x0000_t75" style="width:11.5pt;height:11.5pt" o:bullet="t">
         <v:imagedata r:id="rId1" o:title="mso860A"/>
       </v:shape>
     </w:pict>
@@ -21630,7 +21568,7 @@
 </file>
 
 <file path=customXml/itemProps1.xml><?xml version="1.0" encoding="utf-8"?>
-<ds:datastoreItem xmlns:ds="http://schemas.openxmlformats.org/officeDocument/2006/customXml" ds:itemID="{FF895D62-0723-4B3A-8670-6EC91C24D54B}">
+<ds:datastoreItem xmlns:ds="http://schemas.openxmlformats.org/officeDocument/2006/customXml" ds:itemID="{1C7D45BD-4FC6-48CC-A7E9-C12E63031B6A}">
   <ds:schemaRefs>
     <ds:schemaRef ds:uri="http://schemas.openxmlformats.org/officeDocument/2006/bibliography"/>
   </ds:schemaRefs>

</xml_diff>